<commit_message>
Version number: 1.0.6.3; Add some stories
</commit_message>
<xml_diff>
--- a/Documents/ReportA.docx
+++ b/Documents/ReportA.docx
@@ -4,57 +4,394 @@
   <w:body>
     <w:p>
       <w:pPr>
+        <w:jc w:val="left"/>
+        <w:rPr>
+          <w:rFonts w:hint="eastAsia" w:ascii="Comic Sans MS" w:hAnsi="Comic Sans MS" w:cs="Comic Sans MS"/>
+          <w:b/>
+          <w:bCs/>
+          <w:sz w:val="24"/>
+          <w:szCs w:val="32"/>
+          <w:shd w:val="clear" w:color="auto" w:fill="auto"/>
+          <w:lang w:val="en-GB" w:eastAsia="zh-CN"/>
+        </w:rPr>
+      </w:pPr>
+      <w:r>
+        <w:rPr>
+          <w:rFonts w:hint="eastAsia" w:ascii="Comic Sans MS" w:hAnsi="Comic Sans MS" w:cs="Comic Sans MS"/>
+          <w:b/>
+          <w:bCs/>
+          <w:sz w:val="24"/>
+          <w:szCs w:val="32"/>
+          <w:shd w:val="clear" w:color="auto" w:fill="auto"/>
+          <w:lang w:val="en-GB" w:eastAsia="zh-CN"/>
+        </w:rPr>
+        <w:drawing>
+          <wp:inline distT="0" distB="0" distL="114300" distR="114300">
+            <wp:extent cx="985520" cy="601980"/>
+            <wp:effectExtent l="0" t="0" r="5080" b="7620"/>
+            <wp:docPr id="1" name="图片 1" descr="a_1"/>
+            <wp:cNvGraphicFramePr>
+              <a:graphicFrameLocks xmlns:a="http://schemas.openxmlformats.org/drawingml/2006/main" noChangeAspect="1"/>
+            </wp:cNvGraphicFramePr>
+            <a:graphic xmlns:a="http://schemas.openxmlformats.org/drawingml/2006/main">
+              <a:graphicData uri="http://schemas.openxmlformats.org/drawingml/2006/picture">
+                <pic:pic xmlns:pic="http://schemas.openxmlformats.org/drawingml/2006/picture">
+                  <pic:nvPicPr>
+                    <pic:cNvPr id="1" name="图片 1" descr="a_1"/>
+                    <pic:cNvPicPr>
+                      <a:picLocks noChangeAspect="1"/>
+                    </pic:cNvPicPr>
+                  </pic:nvPicPr>
+                  <pic:blipFill>
+                    <a:blip r:embed="rId4"/>
+                    <a:srcRect r="65139"/>
+                    <a:stretch>
+                      <a:fillRect/>
+                    </a:stretch>
+                  </pic:blipFill>
+                  <pic:spPr>
+                    <a:xfrm>
+                      <a:off x="0" y="0"/>
+                      <a:ext cx="985520" cy="601980"/>
+                    </a:xfrm>
+                    <a:prstGeom prst="rect">
+                      <a:avLst/>
+                    </a:prstGeom>
+                  </pic:spPr>
+                </pic:pic>
+              </a:graphicData>
+            </a:graphic>
+          </wp:inline>
+        </w:drawing>
+      </w:r>
+    </w:p>
+    <w:p>
+      <w:pPr>
         <w:jc w:val="center"/>
         <w:rPr>
-          <w:rFonts w:hint="eastAsia" w:ascii="Comic Sans MS" w:hAnsi="Comic Sans MS" w:cs="Comic Sans MS"/>
-          <w:b/>
-          <w:bCs/>
-          <w:sz w:val="24"/>
-          <w:szCs w:val="32"/>
-          <w:shd w:val="clear" w:color="auto" w:fill="auto"/>
-          <w:lang w:val="en-US" w:eastAsia="zh-CN"/>
-        </w:rPr>
-      </w:pPr>
-      <w:r>
-        <w:rPr>
-          <w:rFonts w:hint="eastAsia" w:ascii="Comic Sans MS" w:hAnsi="Comic Sans MS" w:cs="Comic Sans MS"/>
-          <w:b/>
-          <w:bCs/>
-          <w:sz w:val="24"/>
-          <w:szCs w:val="32"/>
-          <w:shd w:val="clear" w:color="auto" w:fill="auto"/>
-          <w:lang w:val="en-US" w:eastAsia="zh-CN"/>
-        </w:rPr>
-        <w:t>Report A</w:t>
-      </w:r>
-    </w:p>
-    <w:p>
-      <w:pPr>
+          <w:rFonts w:hint="default" w:ascii="Comic Sans MS" w:hAnsi="Comic Sans MS" w:cs="Comic Sans MS"/>
+          <w:b/>
+          <w:bCs/>
+          <w:sz w:val="24"/>
+          <w:szCs w:val="32"/>
+          <w:shd w:val="clear" w:color="auto" w:fill="auto"/>
+          <w:lang w:val="en-GB" w:eastAsia="zh-CN"/>
+        </w:rPr>
+      </w:pPr>
+    </w:p>
+    <w:p>
+      <w:pPr>
+        <w:ind w:firstLine="420" w:firstLineChars="0"/>
         <w:jc w:val="center"/>
         <w:rPr>
           <w:rFonts w:hint="default" w:ascii="Comic Sans MS" w:hAnsi="Comic Sans MS" w:cs="Comic Sans MS"/>
-          <w:b w:val="0"/>
-          <w:bCs w:val="0"/>
-          <w:sz w:val="22"/>
-          <w:szCs w:val="28"/>
-          <w:shd w:val="clear" w:color="auto" w:fill="auto"/>
-          <w:lang w:val="en-GB" w:eastAsia="zh-CN"/>
-        </w:rPr>
-      </w:pPr>
-      <w:r>
-        <w:rPr>
-          <w:rFonts w:hint="default" w:ascii="Comic Sans MS" w:hAnsi="Comic Sans MS" w:cs="Comic Sans MS"/>
-          <w:b w:val="0"/>
-          <w:bCs w:val="0"/>
-          <w:sz w:val="22"/>
-          <w:szCs w:val="28"/>
-          <w:shd w:val="clear" w:color="auto" w:fill="auto"/>
-          <w:lang w:val="en-GB" w:eastAsia="zh-CN"/>
-        </w:rPr>
-        <w:t>Soul: Yao Chenzhen(15205941)</w:t>
-      </w:r>
+          <w:b/>
+          <w:bCs/>
+          <w:sz w:val="24"/>
+          <w:szCs w:val="32"/>
+          <w:shd w:val="clear" w:color="auto" w:fill="auto"/>
+          <w:lang w:val="en-GB" w:eastAsia="zh-CN"/>
+        </w:rPr>
+      </w:pPr>
+    </w:p>
+    <w:p>
+      <w:pPr>
+        <w:ind w:firstLine="420" w:firstLineChars="0"/>
+        <w:jc w:val="center"/>
+        <w:rPr>
+          <w:rFonts w:hint="default" w:ascii="Comic Sans MS" w:hAnsi="Comic Sans MS" w:cs="Comic Sans MS"/>
+          <w:b/>
+          <w:bCs/>
+          <w:sz w:val="24"/>
+          <w:szCs w:val="32"/>
+          <w:shd w:val="clear" w:color="auto" w:fill="auto"/>
+          <w:lang w:val="en-GB" w:eastAsia="zh-CN"/>
+        </w:rPr>
+      </w:pPr>
+    </w:p>
+    <w:p>
+      <w:pPr>
+        <w:ind w:firstLine="420" w:firstLineChars="0"/>
+        <w:jc w:val="center"/>
+        <w:rPr>
+          <w:rFonts w:hint="default" w:ascii="Comic Sans MS" w:hAnsi="Comic Sans MS" w:cs="Comic Sans MS"/>
+          <w:b/>
+          <w:bCs/>
+          <w:sz w:val="24"/>
+          <w:szCs w:val="32"/>
+          <w:shd w:val="clear" w:color="auto" w:fill="auto"/>
+          <w:lang w:val="en-GB" w:eastAsia="zh-CN"/>
+        </w:rPr>
+      </w:pPr>
+    </w:p>
+    <w:p>
+      <w:pPr>
+        <w:ind w:firstLine="420" w:firstLineChars="0"/>
+        <w:jc w:val="center"/>
+        <w:rPr>
+          <w:rFonts w:hint="eastAsia" w:ascii="Comic Sans MS" w:hAnsi="Comic Sans MS" w:cs="Comic Sans MS"/>
+          <w:b/>
+          <w:bCs/>
+          <w:sz w:val="24"/>
+          <w:szCs w:val="32"/>
+          <w:shd w:val="clear" w:color="auto" w:fill="auto"/>
+          <w:lang w:val="en-US" w:eastAsia="zh-CN"/>
+        </w:rPr>
+      </w:pPr>
+      <w:r>
+        <w:rPr>
+          <w:rFonts w:hint="default" w:ascii="Comic Sans MS" w:hAnsi="Comic Sans MS" w:cs="Comic Sans MS"/>
+          <w:b/>
+          <w:bCs/>
+          <w:sz w:val="144"/>
+          <w:szCs w:val="180"/>
+          <w:shd w:val="clear" w:color="auto" w:fill="auto"/>
+          <w:lang w:val="en-GB" w:eastAsia="zh-CN"/>
+        </w:rPr>
+        <w:t>Report</w:t>
+      </w:r>
+    </w:p>
+    <w:p>
+      <w:pPr>
+        <w:jc w:val="center"/>
+        <w:rPr>
+          <w:rFonts w:hint="default" w:ascii="Comic Sans MS" w:hAnsi="Comic Sans MS" w:cs="Comic Sans MS"/>
+          <w:b/>
+          <w:bCs/>
+          <w:sz w:val="144"/>
+          <w:szCs w:val="180"/>
+          <w:shd w:val="clear" w:color="auto" w:fill="auto"/>
+          <w:lang w:val="en-GB" w:eastAsia="zh-CN"/>
+        </w:rPr>
+      </w:pPr>
+      <w:r>
+        <w:rPr>
+          <w:rFonts w:hint="default" w:ascii="Comic Sans MS" w:hAnsi="Comic Sans MS" w:cs="Comic Sans MS"/>
+          <w:b/>
+          <w:bCs/>
+          <w:sz w:val="144"/>
+          <w:szCs w:val="180"/>
+          <w:shd w:val="clear" w:color="auto" w:fill="auto"/>
+          <w:lang w:val="en-GB" w:eastAsia="zh-CN"/>
+        </w:rPr>
+        <w:t>A</w:t>
+      </w:r>
+    </w:p>
+    <w:p>
+      <w:pPr>
+        <w:jc w:val="center"/>
+        <w:rPr>
+          <w:rFonts w:hint="eastAsia" w:ascii="Comic Sans MS" w:hAnsi="Comic Sans MS" w:cs="Comic Sans MS"/>
+          <w:b/>
+          <w:bCs/>
+          <w:sz w:val="44"/>
+          <w:szCs w:val="44"/>
+          <w:shd w:val="clear" w:color="auto" w:fill="auto"/>
+          <w:lang w:val="en-GB" w:eastAsia="zh-CN"/>
+        </w:rPr>
+      </w:pPr>
+      <w:r>
+        <w:rPr>
+          <w:rFonts w:hint="default" w:ascii="Comic Sans MS" w:hAnsi="Comic Sans MS" w:cs="Comic Sans MS"/>
+          <w:b/>
+          <w:bCs/>
+          <w:sz w:val="44"/>
+          <w:szCs w:val="44"/>
+          <w:shd w:val="clear" w:color="auto" w:fill="auto"/>
+          <w:lang w:val="en-GB" w:eastAsia="zh-CN"/>
+        </w:rPr>
+        <w:t>of SE Project 1</w:t>
+      </w:r>
+    </w:p>
+    <w:p>
+      <w:pPr>
+        <w:jc w:val="center"/>
+        <w:rPr>
+          <w:rFonts w:hint="eastAsia" w:ascii="Comic Sans MS" w:hAnsi="Comic Sans MS" w:cs="Comic Sans MS"/>
+          <w:b/>
+          <w:bCs/>
+          <w:sz w:val="24"/>
+          <w:szCs w:val="32"/>
+          <w:shd w:val="clear" w:color="auto" w:fill="auto"/>
+          <w:lang w:val="en-GB" w:eastAsia="zh-CN"/>
+        </w:rPr>
+      </w:pPr>
+      <w:r>
+        <w:rPr>
+          <w:rFonts w:hint="default" w:ascii="Comic Sans MS" w:hAnsi="Comic Sans MS" w:cs="Comic Sans MS"/>
+          <w:b/>
+          <w:bCs/>
+          <w:sz w:val="24"/>
+          <w:szCs w:val="32"/>
+          <w:shd w:val="clear" w:color="auto" w:fill="auto"/>
+          <w:lang w:val="en-GB" w:eastAsia="zh-CN"/>
+        </w:rPr>
+        <w:t>02/06/2017</w:t>
+      </w:r>
+    </w:p>
+    <w:p>
+      <w:pPr>
+        <w:jc w:val="center"/>
+        <w:rPr>
+          <w:rFonts w:hint="default" w:ascii="Comic Sans MS" w:hAnsi="Comic Sans MS" w:cs="Comic Sans MS"/>
+          <w:b/>
+          <w:bCs/>
+          <w:sz w:val="24"/>
+          <w:szCs w:val="32"/>
+          <w:shd w:val="clear" w:color="auto" w:fill="auto"/>
+          <w:lang w:val="en-GB" w:eastAsia="zh-CN"/>
+        </w:rPr>
+      </w:pPr>
+    </w:p>
+    <w:p>
+      <w:pPr>
+        <w:jc w:val="center"/>
+        <w:rPr>
+          <w:rFonts w:hint="default" w:ascii="Comic Sans MS" w:hAnsi="Comic Sans MS" w:cs="Comic Sans MS"/>
+          <w:b/>
+          <w:bCs/>
+          <w:sz w:val="24"/>
+          <w:szCs w:val="32"/>
+          <w:shd w:val="clear" w:color="auto" w:fill="auto"/>
+          <w:lang w:val="en-GB" w:eastAsia="zh-CN"/>
+        </w:rPr>
+      </w:pPr>
+    </w:p>
+    <w:p>
+      <w:pPr>
+        <w:jc w:val="center"/>
+        <w:rPr>
+          <w:rFonts w:hint="default" w:ascii="Comic Sans MS" w:hAnsi="Comic Sans MS" w:cs="Comic Sans MS"/>
+          <w:b/>
+          <w:bCs/>
+          <w:sz w:val="24"/>
+          <w:szCs w:val="32"/>
+          <w:shd w:val="clear" w:color="auto" w:fill="auto"/>
+          <w:lang w:val="en-GB" w:eastAsia="zh-CN"/>
+        </w:rPr>
+      </w:pPr>
+    </w:p>
+    <w:p>
+      <w:pPr>
+        <w:jc w:val="both"/>
+        <w:rPr>
+          <w:rFonts w:hint="default" w:ascii="Comic Sans MS" w:hAnsi="Comic Sans MS" w:cs="Comic Sans MS"/>
+          <w:b/>
+          <w:bCs/>
+          <w:sz w:val="24"/>
+          <w:szCs w:val="32"/>
+          <w:shd w:val="clear" w:color="auto" w:fill="auto"/>
+          <w:lang w:val="en-GB" w:eastAsia="zh-CN"/>
+        </w:rPr>
+      </w:pPr>
       <w:bookmarkStart w:id="0" w:name="_GoBack"/>
       <w:bookmarkEnd w:id="0"/>
+    </w:p>
+    <w:p>
+      <w:pPr>
+        <w:jc w:val="center"/>
+        <w:rPr>
+          <w:rFonts w:hint="eastAsia" w:ascii="Comic Sans MS" w:hAnsi="Comic Sans MS" w:cs="Comic Sans MS"/>
+          <w:b/>
+          <w:bCs/>
+          <w:sz w:val="24"/>
+          <w:szCs w:val="32"/>
+          <w:shd w:val="clear" w:color="auto" w:fill="auto"/>
+          <w:lang w:val="en-GB" w:eastAsia="zh-CN"/>
+        </w:rPr>
+      </w:pPr>
+      <w:r>
+        <w:rPr>
+          <w:rFonts w:hint="default" w:ascii="Comic Sans MS" w:hAnsi="Comic Sans MS" w:cs="Comic Sans MS"/>
+          <w:b/>
+          <w:bCs/>
+          <w:sz w:val="24"/>
+          <w:szCs w:val="32"/>
+          <w:shd w:val="clear" w:color="auto" w:fill="auto"/>
+          <w:lang w:val="en-GB" w:eastAsia="zh-CN"/>
+        </w:rPr>
+        <w:t>Team: Soul</w:t>
+      </w:r>
+    </w:p>
+    <w:p>
+      <w:pPr>
+        <w:jc w:val="center"/>
+        <w:rPr>
+          <w:rFonts w:hint="eastAsia" w:ascii="Comic Sans MS" w:hAnsi="Comic Sans MS" w:cs="Comic Sans MS"/>
+          <w:b/>
+          <w:bCs/>
+          <w:sz w:val="24"/>
+          <w:szCs w:val="32"/>
+          <w:shd w:val="clear" w:color="auto" w:fill="auto"/>
+          <w:lang w:val="en-GB" w:eastAsia="zh-CN"/>
+        </w:rPr>
+      </w:pPr>
+      <w:r>
+        <w:rPr>
+          <w:rFonts w:hint="default" w:ascii="Comic Sans MS" w:hAnsi="Comic Sans MS" w:cs="Comic Sans MS"/>
+          <w:b/>
+          <w:bCs/>
+          <w:sz w:val="24"/>
+          <w:szCs w:val="32"/>
+          <w:shd w:val="clear" w:color="auto" w:fill="auto"/>
+          <w:lang w:val="en-GB" w:eastAsia="zh-CN"/>
+        </w:rPr>
+        <w:t>Yao Chenzhen(15205941)</w:t>
+      </w:r>
+    </w:p>
+    <w:p>
+      <w:pPr>
+        <w:jc w:val="both"/>
+        <w:rPr>
+          <w:rFonts w:hint="eastAsia" w:ascii="Comic Sans MS" w:hAnsi="Comic Sans MS" w:cs="Comic Sans MS"/>
+          <w:b/>
+          <w:bCs/>
+          <w:sz w:val="24"/>
+          <w:szCs w:val="32"/>
+          <w:shd w:val="clear" w:color="auto" w:fill="auto"/>
+          <w:lang w:val="en-US" w:eastAsia="zh-CN"/>
+        </w:rPr>
+      </w:pPr>
+    </w:p>
+    <w:p>
+      <w:pPr>
+        <w:jc w:val="both"/>
+        <w:rPr>
+          <w:rFonts w:hint="eastAsia" w:ascii="Comic Sans MS" w:hAnsi="Comic Sans MS" w:cs="Comic Sans MS"/>
+          <w:b/>
+          <w:bCs/>
+          <w:sz w:val="24"/>
+          <w:szCs w:val="32"/>
+          <w:shd w:val="clear" w:color="auto" w:fill="auto"/>
+          <w:lang w:val="en-US" w:eastAsia="zh-CN"/>
+        </w:rPr>
+      </w:pPr>
+    </w:p>
+    <w:p>
+      <w:pPr>
+        <w:jc w:val="center"/>
+        <w:rPr>
+          <w:rFonts w:hint="eastAsia" w:ascii="Comic Sans MS" w:hAnsi="Comic Sans MS" w:cs="Comic Sans MS"/>
+          <w:b/>
+          <w:bCs/>
+          <w:sz w:val="24"/>
+          <w:szCs w:val="32"/>
+          <w:shd w:val="clear" w:color="auto" w:fill="auto"/>
+          <w:lang w:val="en-US" w:eastAsia="zh-CN"/>
+        </w:rPr>
+      </w:pPr>
+      <w:r>
+        <w:rPr>
+          <w:rFonts w:hint="eastAsia" w:ascii="Comic Sans MS" w:hAnsi="Comic Sans MS" w:cs="Comic Sans MS"/>
+          <w:b/>
+          <w:bCs/>
+          <w:sz w:val="24"/>
+          <w:szCs w:val="32"/>
+          <w:shd w:val="clear" w:color="auto" w:fill="auto"/>
+          <w:lang w:val="en-US" w:eastAsia="zh-CN"/>
+        </w:rPr>
+        <w:t>Report A</w:t>
+      </w:r>
     </w:p>
     <w:p>
       <w:pPr>

</xml_diff>